<commit_message>
adding new name styles
</commit_message>
<xml_diff>
--- a/docs/name style.docx
+++ b/docs/name style.docx
@@ -28,8 +28,6 @@
       <w:r>
         <w:t>[type]:</w:t>
       </w:r>
-      <w:bookmarkStart w:id="0" w:name="_GoBack"/>
-      <w:bookmarkEnd w:id="0"/>
     </w:p>
     <w:p>
       <w:r>
@@ -790,6 +788,30 @@
       </w:r>
     </w:p>
     <w:p/>
+    <w:p>
+      <w:pPr>
+        <w:pStyle w:val="ListParagraph"/>
+        <w:numPr>
+          <w:ilvl w:val="0"/>
+          <w:numId w:val="1"/>
+        </w:numPr>
+      </w:pPr>
+      <w:proofErr w:type="spellStart"/>
+      <w:r>
+        <w:t>selec</w:t>
+      </w:r>
+      <w:r>
+        <w:t>tInput</w:t>
+      </w:r>
+      <w:proofErr w:type="spellEnd"/>
+    </w:p>
+    <w:p>
+      <w:r>
+        <w:t xml:space="preserve">Select input using same name style as radio button. </w:t>
+      </w:r>
+      <w:bookmarkStart w:id="0" w:name="_GoBack"/>
+      <w:bookmarkEnd w:id="0"/>
+    </w:p>
     <w:sectPr>
       <w:pgSz w:w="12240" w:h="15840"/>
       <w:pgMar w:top="1440" w:right="1440" w:bottom="1440" w:left="1440" w:header="720" w:footer="720" w:gutter="0"/>

</xml_diff>

<commit_message>
main panel ui is done
</commit_message>
<xml_diff>
--- a/docs/name style.docx
+++ b/docs/name style.docx
@@ -58,6 +58,11 @@
       </w:r>
     </w:p>
     <w:p>
+      <w:r>
+        <w:t>regular button:</w:t>
+      </w:r>
+    </w:p>
+    <w:p>
       <w:proofErr w:type="spellStart"/>
       <w:r>
         <w:t>btn</w:t>
@@ -82,6 +87,18 @@
       <w:r>
         <w:t>]</w:t>
       </w:r>
+    </w:p>
+    <w:p>
+      <w:r>
+        <w:t>download button:</w:t>
+      </w:r>
+    </w:p>
+    <w:p>
+      <w:r>
+        <w:t>download_[TabName]_[ButtonName]</w:t>
+      </w:r>
+      <w:bookmarkStart w:id="0" w:name="_GoBack"/>
+      <w:bookmarkEnd w:id="0"/>
     </w:p>
     <w:p>
       <w:pPr>
@@ -809,8 +826,6 @@
       <w:r>
         <w:t xml:space="preserve">Select input using same name style as radio button. </w:t>
       </w:r>
-      <w:bookmarkStart w:id="0" w:name="_GoBack"/>
-      <w:bookmarkEnd w:id="0"/>
     </w:p>
     <w:sectPr>
       <w:pgSz w:w="12240" w:h="15840"/>

</xml_diff>

<commit_message>
download eps plot is done
</commit_message>
<xml_diff>
--- a/docs/name style.docx
+++ b/docs/name style.docx
@@ -97,8 +97,6 @@
       <w:r>
         <w:t>download_[TabName]_[ButtonName]</w:t>
       </w:r>
-      <w:bookmarkStart w:id="0" w:name="_GoBack"/>
-      <w:bookmarkEnd w:id="0"/>
     </w:p>
     <w:p>
       <w:pPr>
@@ -127,7 +125,26 @@
     </w:p>
     <w:p>
       <w:r>
-        <w:t>[is][Name]</w:t>
+        <w:t>[is]</w:t>
+      </w:r>
+      <w:r>
+        <w:t xml:space="preserve"> </w:t>
+      </w:r>
+      <w:r>
+        <w:t>_[</w:t>
+      </w:r>
+      <w:proofErr w:type="spellStart"/>
+      <w:r>
+        <w:t>TabName</w:t>
+      </w:r>
+      <w:proofErr w:type="spellEnd"/>
+      <w:r>
+        <w:t>]_</w:t>
+      </w:r>
+      <w:bookmarkStart w:id="0" w:name="_GoBack"/>
+      <w:bookmarkEnd w:id="0"/>
+      <w:r>
+        <w:t>[Name]</w:t>
       </w:r>
     </w:p>
     <w:p>
@@ -349,7 +366,24 @@
     </w:p>
     <w:p>
       <w:r>
-        <w:t>[select][Name]</w:t>
+        <w:t>[select]</w:t>
+      </w:r>
+      <w:r>
+        <w:t xml:space="preserve"> </w:t>
+      </w:r>
+      <w:r>
+        <w:t>_[</w:t>
+      </w:r>
+      <w:proofErr w:type="spellStart"/>
+      <w:r>
+        <w:t>TabName</w:t>
+      </w:r>
+      <w:proofErr w:type="spellEnd"/>
+      <w:r>
+        <w:t>]_</w:t>
+      </w:r>
+      <w:r>
+        <w:t>[Name]</w:t>
       </w:r>
     </w:p>
     <w:p>
@@ -826,6 +860,15 @@
       <w:r>
         <w:t xml:space="preserve">Select input using same name style as radio button. </w:t>
       </w:r>
+    </w:p>
+    <w:p>
+      <w:pPr>
+        <w:pStyle w:val="ListParagraph"/>
+        <w:numPr>
+          <w:ilvl w:val="0"/>
+          <w:numId w:val="1"/>
+        </w:numPr>
+      </w:pPr>
     </w:p>
     <w:sectPr>
       <w:pgSz w:w="12240" w:h="15840"/>

</xml_diff>